<commit_message>
added a line, edited a line
</commit_message>
<xml_diff>
--- a/DocEditTest.docx
+++ b/DocEditTest.docx
@@ -4,7 +4,19 @@
   <w:body>
     <w:p>
       <w:r>
-        <w:t>This is a Test document to learn how to version control a work document using Git.</w:t>
+        <w:t xml:space="preserve">This is a Test document to learn how to version control a work document </w:t>
+      </w:r>
+      <w:r>
+        <w:t xml:space="preserve">(.docx) </w:t>
+      </w:r>
+      <w:r>
+        <w:t>using Git.</w:t>
+      </w:r>
+    </w:p>
+    <w:p/>
+    <w:p>
+      <w:r>
+        <w:t>I’m adding this line and making an edit to the above line.</w:t>
       </w:r>
     </w:p>
     <w:sectPr>

</xml_diff>

<commit_message>
added another line, and eddited two lines.
</commit_message>
<xml_diff>
--- a/DocEditTest.docx
+++ b/DocEditTest.docx
@@ -4,7 +4,15 @@
   <w:body>
     <w:p>
       <w:r>
-        <w:t xml:space="preserve">This is a Test document to learn how to version control a work document </w:t>
+        <w:t xml:space="preserve">This is a Test document to </w:t>
+      </w:r>
+      <w:proofErr w:type="gramStart"/>
+      <w:r>
+        <w:t>learn  to</w:t>
+      </w:r>
+      <w:proofErr w:type="gramEnd"/>
+      <w:r>
+        <w:t xml:space="preserve"> version control a work document </w:t>
       </w:r>
       <w:r>
         <w:t xml:space="preserve">(.docx) </w:t>
@@ -16,7 +24,19 @@
     <w:p/>
     <w:p>
       <w:r>
-        <w:t>I’m adding this line and making an edit to the above line.</w:t>
+        <w:t>I</w:t>
+      </w:r>
+      <w:r>
+        <w:t xml:space="preserve"> a</w:t>
+      </w:r>
+      <w:r>
+        <w:t>m adding this line and making an edit to the above line.</w:t>
+      </w:r>
+    </w:p>
+    <w:p/>
+    <w:p>
+      <w:r>
+        <w:t>I’ve now added this third line, and made an edit to the two lines above to test git diff.</w:t>
       </w:r>
     </w:p>
     <w:sectPr>

</xml_diff>